<commit_message>
added question G to uitleg beamsearch
</commit_message>
<xml_diff>
--- a/Beamsearch_uitleg.docx
+++ b/Beamsearch_uitleg.docx
@@ -201,8 +201,93 @@
       <w:r>
         <w:t xml:space="preserve">Voor ieder scoremethode is het eerste beste resultaat gekozen én ter vergelijking het laatse beste resultaat. In iedere methoden waren deze hetzelfde, wat betekend dat er maar één resultaat is gegenereerd met die gekozen score. </w:t>
       </w:r>
+    </w:p>
+    <w:p>
+      <w:pPr>
+        <w:rPr>
+          <w:b/>
+        </w:rPr>
+      </w:pPr>
+      <w:r>
+        <w:br w:type="page"/>
+      </w:r>
+      <w:r>
+        <w:rPr>
+          <w:b/>
+        </w:rPr>
+        <w:lastRenderedPageBreak/>
+        <w:t>G. meerdere kortste paden.</w:t>
+      </w:r>
+    </w:p>
+    <w:p>
+      <w:r>
+        <w:t xml:space="preserve">Tijdens het vinden van het korste pad, zijn wij met twee vershillende algoritmes op 13 inversies gekomen. Deze 13 inversies zijn behaald met de edit-Star en met de BeamSearch. De stappen die beide algoritmes maken verschillen echter wel van elkaar. </w:t>
+      </w:r>
+    </w:p>
+    <w:p>
+      <w:r>
+        <w:rPr>
+          <w:noProof/>
+          <w:lang w:eastAsia="nl-NL"/>
+        </w:rPr>
+        <w:drawing>
+          <wp:inline distT="0" distB="0" distL="0" distR="0" wp14:anchorId="4D083686" wp14:editId="42A927EA">
+            <wp:extent cx="4869180" cy="2156567"/>
+            <wp:effectExtent l="0" t="0" r="7620" b="0"/>
+            <wp:docPr id="1" name="Picture 1"/>
+            <wp:cNvGraphicFramePr>
+              <a:graphicFrameLocks xmlns:a="http://schemas.openxmlformats.org/drawingml/2006/main" noChangeAspect="1"/>
+            </wp:cNvGraphicFramePr>
+            <a:graphic xmlns:a="http://schemas.openxmlformats.org/drawingml/2006/main">
+              <a:graphicData uri="http://schemas.openxmlformats.org/drawingml/2006/picture">
+                <pic:pic xmlns:pic="http://schemas.openxmlformats.org/drawingml/2006/picture">
+                  <pic:nvPicPr>
+                    <pic:cNvPr id="1" name=""/>
+                    <pic:cNvPicPr/>
+                  </pic:nvPicPr>
+                  <pic:blipFill>
+                    <a:blip r:embed="rId4"/>
+                    <a:stretch>
+                      <a:fillRect/>
+                    </a:stretch>
+                  </pic:blipFill>
+                  <pic:spPr>
+                    <a:xfrm>
+                      <a:off x="0" y="0"/>
+                      <a:ext cx="4909098" cy="2174247"/>
+                    </a:xfrm>
+                    <a:prstGeom prst="rect">
+                      <a:avLst/>
+                    </a:prstGeom>
+                  </pic:spPr>
+                </pic:pic>
+              </a:graphicData>
+            </a:graphic>
+          </wp:inline>
+        </w:drawing>
+      </w:r>
       <w:bookmarkStart w:id="3" w:name="_GoBack"/>
       <w:bookmarkEnd w:id="3"/>
+    </w:p>
+    <w:p>
+      <w:r>
+        <w:t xml:space="preserve">Hierboven zijn de inversie stappen van de twee algoritmes te zien. De linker is de edit-Star en de rechter de BeamSearch. Het verschil komt uit de manier hoe de algoritmes hun prioriteit </w:t>
+      </w:r>
+      <w:r>
+        <w:t>be</w:t>
+      </w:r>
+      <w:r>
+        <w:t xml:space="preserve">handeld. De edit-Star selt zijn prioriteid puur </w:t>
+      </w:r>
+      <w:r>
+        <w:t>op het vinden van het kortse pad naar het resultaat. De boven staande BeamSearch probeert zo snel mogelijk de meest ver gelegen getallen in de buurt en op de juiste plek te zetten. Dit betekend dat er in het begin grote inversies voorkomen die gevolgd worden door kleinere inversies. Dit is een groot verschil met de edit-Star die geen rekening houd met de huidige posities of de inversie lengtes</w:t>
+      </w:r>
+      <w:r>
+        <w:t>, waardoor het mogelijk is dat er lange inversies blijfen plaatsvinden</w:t>
+      </w:r>
+      <w:r>
+        <w:t xml:space="preserve">. </w:t>
+      </w:r>
     </w:p>
     <w:sectPr>
       <w:pgSz w:w="11906" w:h="16838"/>

</xml_diff>